<commit_message>
Retoques para los ejemplos
</commit_message>
<xml_diff>
--- a/State/State.docx
+++ b/State/State.docx
@@ -59,43 +59,38 @@
       <w:r>
         <w:t xml:space="preserve">El contexto elegido como ejemplo para este patrón es una máquina expendedora de productos, donde se encuentran nueces, la bebida “finta” de naranja, y las patatas “duritos”. Este proceso dentro de la máquina expendedora tienes </w:t>
       </w:r>
+      <w:r>
+        <w:t>distintas</w:t>
+      </w:r>
+      <w:r>
+        <w:t xml:space="preserve"> fases iniciando en “</w:t>
+      </w:r>
       <w:proofErr w:type="spellStart"/>
       <w:r>
-        <w:t>distitntas</w:t>
+        <w:t>EstadoProductoNoSeleccionado</w:t>
       </w:r>
       <w:proofErr w:type="spellEnd"/>
       <w:r>
-        <w:t xml:space="preserve"> fases iniciando en “</w:t>
+        <w:t>”, donde para salir deberemos elegir un producto, para pasar al siguiente punto “</w:t>
       </w:r>
       <w:proofErr w:type="spellStart"/>
       <w:r>
+        <w:t>EstadoSinMonedasSuficientes</w:t>
+      </w:r>
+      <w:proofErr w:type="spellEnd"/>
+      <w:r>
+        <w:t>”. Aquí tenemos que pagar el producto que queremos, donde introduciremos monedas del valor que queramos. No podremos salir de este estado hasta que paguemos todo el producto (la maquina no hace devoluciones, hay que pagar justo), o hasta que pidamos retirar las monedas , donde volveríamos al “</w:t>
+      </w:r>
+      <w:proofErr w:type="spellStart"/>
+      <w:r>
         <w:t>EstadoProductoNoSeleccionado</w:t>
       </w:r>
       <w:proofErr w:type="spellEnd"/>
       <w:r>
-        <w:t>”, donde para salir deberemos elegir un producto, para pasar al siguiente punto “</w:t>
-      </w:r>
-      <w:proofErr w:type="spellStart"/>
-      <w:r>
-        <w:t>EstadoSinMonedasSuficientes</w:t>
-      </w:r>
-      <w:proofErr w:type="spellEnd"/>
-      <w:r>
-        <w:t>”. Aquí tenemos que pagar el producto que queremos, donde introduciremos monedas del valor que queramos. No podremos salir de este estado hasta que paguemos todo el producto (la maquina no hace devoluciones, hay que pagar justo), o hasta que pidamos retirar las monedas , donde volveríamos al “</w:t>
-      </w:r>
-      <w:proofErr w:type="spellStart"/>
-      <w:r>
-        <w:t>EstadoProductoNoSeleccionado</w:t>
-      </w:r>
-      <w:proofErr w:type="spellEnd"/>
-      <w:r>
         <w:t>”. Una vez</w:t>
       </w:r>
       <w:r>
-        <w:t xml:space="preserve"> </w:t>
-      </w:r>
-      <w:r>
-        <w:t>introducido</w:t>
+        <w:t xml:space="preserve"> introducido</w:t>
       </w:r>
       <w:r>
         <w:t xml:space="preserve"> el dinero</w:t>

</xml_diff>